<commit_message>
nuevo menu en REACT
</commit_message>
<xml_diff>
--- a/Master Bread.docx
+++ b/Master Bread.docx
@@ -1320,7 +1320,7 @@
         <w:rPr>
           <w:sz w:val="26"/>
         </w:rPr>
-        <w:t>Caducidad de productos</w:t>
+        <w:t>Caducidad de producto</w:t>
       </w:r>
     </w:p>
     <w:p>
@@ -1338,43 +1338,13 @@
         <w:rPr>
           <w:sz w:val="26"/>
         </w:rPr>
-        <w:t>Precio de compraventa</w:t>
-      </w:r>
-    </w:p>
-    <w:p>
-      <w:pPr>
-        <w:pStyle w:val="Textoindependiente"/>
-        <w:numPr>
-          <w:ilvl w:val="0"/>
-          <w:numId w:val="2"/>
-        </w:numPr>
+        <w:t>Almacenamient</w:t>
+      </w:r>
+      <w:r>
         <w:rPr>
           <w:sz w:val="26"/>
         </w:rPr>
-      </w:pPr>
-      <w:r>
-        <w:rPr>
-          <w:sz w:val="26"/>
-        </w:rPr>
-        <w:t>Almacenamiento</w:t>
-      </w:r>
-    </w:p>
-    <w:p>
-      <w:pPr>
-        <w:pStyle w:val="Textoindependiente"/>
-        <w:numPr>
-          <w:ilvl w:val="0"/>
-          <w:numId w:val="2"/>
-        </w:numPr>
-        <w:rPr>
-          <w:sz w:val="26"/>
-        </w:rPr>
-      </w:pPr>
-      <w:r>
-        <w:rPr>
-          <w:sz w:val="26"/>
-        </w:rPr>
-        <w:t>ID de producto</w:t>
+        <w:t>o</w:t>
       </w:r>
     </w:p>
     <w:p>
@@ -1838,7 +1808,7 @@
         </w:rPr>
         <w:lastRenderedPageBreak/>
         <w:drawing>
-          <wp:anchor distT="0" distB="0" distL="114300" distR="114300" simplePos="0" relativeHeight="251658240" behindDoc="0" locked="0" layoutInCell="1" allowOverlap="1" wp14:anchorId="7B27CC86" wp14:editId="12BB26A5">
+          <wp:anchor distT="0" distB="0" distL="114300" distR="114300" simplePos="0" relativeHeight="251658240" behindDoc="0" locked="0" layoutInCell="1" allowOverlap="1" wp14:anchorId="7B27CC86" wp14:editId="70197B85">
             <wp:simplePos x="0" y="0"/>
             <wp:positionH relativeFrom="column">
               <wp:posOffset>1556887</wp:posOffset>
@@ -2972,6 +2942,7 @@
   <w:style w:type="character" w:default="1" w:styleId="Fuentedeprrafopredeter">
     <w:name w:val="Default Paragraph Font"/>
     <w:uiPriority w:val="1"/>
+    <w:semiHidden/>
     <w:unhideWhenUsed/>
   </w:style>
   <w:style w:type="table" w:default="1" w:styleId="Tablanormal">

</xml_diff>